<commit_message>
Optimization of "Löten", small changes and further Naming-Adjustments
New File in "Löten" with further Steps for building the bot, renamed Files to fit with the new System and Order of Files, preemptively made some changes
</commit_message>
<xml_diff>
--- a/02 - Löten/03-Lötanleitung.docx
+++ b/02 - Löten/03-Lötanleitung.docx
@@ -1,6 +1,6 @@
 
 <file path=word/document.xml><?xml version="1.0" encoding="utf-8"?>
-<w:document xmlns:wpc="http://schemas.microsoft.com/office/word/2010/wordprocessingCanvas" xmlns:cx="http://schemas.microsoft.com/office/drawing/2014/chartex" xmlns:cx1="http://schemas.microsoft.com/office/drawing/2015/9/8/chartex" xmlns:cx2="http://schemas.microsoft.com/office/drawing/2015/10/21/chartex" xmlns:cx3="http://schemas.microsoft.com/office/drawing/2016/5/9/chartex" xmlns:cx4="http://schemas.microsoft.com/office/drawing/2016/5/10/chartex" xmlns:cx5="http://schemas.microsoft.com/office/drawing/2016/5/11/chartex" xmlns:cx6="http://schemas.microsoft.com/office/drawing/2016/5/12/chartex" xmlns:cx7="http://schemas.microsoft.com/office/drawing/2016/5/13/chartex" xmlns:cx8="http://schemas.microsoft.com/office/drawing/2016/5/14/chartex" xmlns:mc="http://schemas.openxmlformats.org/markup-compatibility/2006" xmlns:aink="http://schemas.microsoft.com/office/drawing/2016/ink" xmlns:am3d="http://schemas.microsoft.com/office/drawing/2017/model3d" xmlns:o="urn:schemas-microsoft-com:office:office" xmlns:r="http://schemas.openxmlformats.org/officeDocument/2006/relationships" xmlns:m="http://schemas.openxmlformats.org/officeDocument/2006/math" xmlns:v="urn:schemas-microsoft-com:vml" xmlns:wp14="http://schemas.microsoft.com/office/word/2010/wordprocessingDrawing" xmlns:wp="http://schemas.openxmlformats.org/drawingml/2006/wordprocessingDrawing" xmlns:w10="urn:schemas-microsoft-com:office:word" xmlns:w="http://schemas.openxmlformats.org/wordprocessingml/2006/main" xmlns:w14="http://schemas.microsoft.com/office/word/2010/wordml" xmlns:w15="http://schemas.microsoft.com/office/word/2012/wordml" xmlns:w16cex="http://schemas.microsoft.com/office/word/2018/wordml/cex" xmlns:w16cid="http://schemas.microsoft.com/office/word/2016/wordml/cid" xmlns:w16="http://schemas.microsoft.com/office/word/2018/wordml" xmlns:w16sdtdh="http://schemas.microsoft.com/office/word/2020/wordml/sdtdatahash" xmlns:w16se="http://schemas.microsoft.com/office/word/2015/wordml/symex" xmlns:wpg="http://schemas.microsoft.com/office/word/2010/wordprocessingGroup" xmlns:wpi="http://schemas.microsoft.com/office/word/2010/wordprocessingInk" xmlns:wne="http://schemas.microsoft.com/office/word/2006/wordml" xmlns:wps="http://schemas.microsoft.com/office/word/2010/wordprocessingShape" mc:Ignorable="w14 w15 w16se w16cid w16 w16cex w16sdtdh wp14">
+<w:document xmlns:wpc="http://schemas.microsoft.com/office/word/2010/wordprocessingCanvas" xmlns:cx="http://schemas.microsoft.com/office/drawing/2014/chartex" xmlns:cx1="http://schemas.microsoft.com/office/drawing/2015/9/8/chartex" xmlns:cx2="http://schemas.microsoft.com/office/drawing/2015/10/21/chartex" xmlns:cx3="http://schemas.microsoft.com/office/drawing/2016/5/9/chartex" xmlns:cx4="http://schemas.microsoft.com/office/drawing/2016/5/10/chartex" xmlns:cx5="http://schemas.microsoft.com/office/drawing/2016/5/11/chartex" xmlns:cx6="http://schemas.microsoft.com/office/drawing/2016/5/12/chartex" xmlns:cx7="http://schemas.microsoft.com/office/drawing/2016/5/13/chartex" xmlns:cx8="http://schemas.microsoft.com/office/drawing/2016/5/14/chartex" xmlns:mc="http://schemas.openxmlformats.org/markup-compatibility/2006" xmlns:aink="http://schemas.microsoft.com/office/drawing/2016/ink" xmlns:am3d="http://schemas.microsoft.com/office/drawing/2017/model3d" xmlns:o="urn:schemas-microsoft-com:office:office" xmlns:oel="http://schemas.microsoft.com/office/2019/extlst" xmlns:r="http://schemas.openxmlformats.org/officeDocument/2006/relationships" xmlns:m="http://schemas.openxmlformats.org/officeDocument/2006/math" xmlns:v="urn:schemas-microsoft-com:vml" xmlns:wp14="http://schemas.microsoft.com/office/word/2010/wordprocessingDrawing" xmlns:wp="http://schemas.openxmlformats.org/drawingml/2006/wordprocessingDrawing" xmlns:w10="urn:schemas-microsoft-com:office:word" xmlns:w="http://schemas.openxmlformats.org/wordprocessingml/2006/main" xmlns:w14="http://schemas.microsoft.com/office/word/2010/wordml" xmlns:w15="http://schemas.microsoft.com/office/word/2012/wordml" xmlns:w16cex="http://schemas.microsoft.com/office/word/2018/wordml/cex" xmlns:w16cid="http://schemas.microsoft.com/office/word/2016/wordml/cid" xmlns:w16="http://schemas.microsoft.com/office/word/2018/wordml" xmlns:w16du="http://schemas.microsoft.com/office/word/2023/wordml/word16du" xmlns:w16sdtdh="http://schemas.microsoft.com/office/word/2020/wordml/sdtdatahash" xmlns:w16se="http://schemas.microsoft.com/office/word/2015/wordml/symex" xmlns:wpg="http://schemas.microsoft.com/office/word/2010/wordprocessingGroup" xmlns:wpi="http://schemas.microsoft.com/office/word/2010/wordprocessingInk" xmlns:wne="http://schemas.microsoft.com/office/word/2006/wordml" xmlns:wps="http://schemas.microsoft.com/office/word/2010/wordprocessingShape" mc:Ignorable="w14 w15 w16se w16cid w16 w16cex w16sdtdh w16du wp14">
   <w:body>
     <w:p>
       <w:pPr>
@@ -351,6 +351,30 @@
         <w:rPr>
           <w:rFonts w:ascii="Arial" w:hAnsi="Arial" w:cs="Arial"/>
         </w:rPr>
+        <w:t>Abgebildet sehen sie die Platine des Linienroboters. Jede weiß umrandete Fläche steht für ein eigenes</w:t>
+      </w:r>
+      <w:r>
+        <w:rPr>
+          <w:rFonts w:ascii="Arial" w:hAnsi="Arial" w:cs="Arial"/>
+        </w:rPr>
+        <w:t xml:space="preserve"> Bauteil, welches auf der Platine angelötet werden soll.</w:t>
+      </w:r>
+      <w:r>
+        <w:rPr>
+          <w:rFonts w:ascii="Arial" w:hAnsi="Arial" w:cs="Arial"/>
+        </w:rPr>
+        <w:t xml:space="preserve"> Die </w:t>
+      </w:r>
+      <w:r>
+        <w:rPr>
+          <w:rFonts w:ascii="Arial" w:hAnsi="Arial" w:cs="Arial"/>
+        </w:rPr>
+        <w:t>Markierungen einzelner Bauteile entsprechen auch den Markierungen auf der Platine, also muss z.B. die LED auch entsprechend der Kerbe auf der Platine angeordnet werden.</w:t>
+      </w:r>
+      <w:r>
+        <w:rPr>
+          <w:rFonts w:ascii="Arial" w:hAnsi="Arial" w:cs="Arial"/>
+        </w:rPr>
         <w:br w:type="page"/>
       </w:r>
     </w:p>
@@ -942,7 +966,19 @@
         <w:rPr>
           <w:rFonts w:ascii="Arial" w:hAnsi="Arial" w:cs="Arial"/>
         </w:rPr>
-        <w:t xml:space="preserve">je einen </w:t>
+        <w:t>je einen</w:t>
+      </w:r>
+      <w:r>
+        <w:rPr>
+          <w:rFonts w:ascii="Arial" w:hAnsi="Arial" w:cs="Arial"/>
+        </w:rPr>
+        <w:t xml:space="preserve"> oder zwei</w:t>
+      </w:r>
+      <w:r>
+        <w:rPr>
+          <w:rFonts w:ascii="Arial" w:hAnsi="Arial" w:cs="Arial"/>
+        </w:rPr>
+        <w:t xml:space="preserve"> </w:t>
       </w:r>
       <w:r>
         <w:rPr>
@@ -1140,6 +1176,24 @@
         </w:rPr>
         <w:t>2-Pol Steckerleiste</w:t>
       </w:r>
+      <w:r>
+        <w:rPr>
+          <w:rFonts w:ascii="Arial" w:hAnsi="Arial" w:cs="Arial"/>
+        </w:rPr>
+        <w:t xml:space="preserve"> (J</w:t>
+      </w:r>
+      <w:r>
+        <w:rPr>
+          <w:rFonts w:ascii="Arial" w:hAnsi="Arial" w:cs="Arial"/>
+        </w:rPr>
+        <w:t>umper/JP</w:t>
+      </w:r>
+      <w:r>
+        <w:rPr>
+          <w:rFonts w:ascii="Arial" w:hAnsi="Arial" w:cs="Arial"/>
+        </w:rPr>
+        <w:t>)</w:t>
+      </w:r>
     </w:p>
     <w:p>
       <w:pPr>
@@ -1472,6 +1526,120 @@
           <w:rFonts w:ascii="Arial" w:hAnsi="Arial" w:cs="Arial"/>
         </w:rPr>
         <w:t>rot „+“, schwarz „-“)</w:t>
+      </w:r>
+    </w:p>
+    <w:p>
+      <w:pPr>
+        <w:pStyle w:val="Listenabsatz"/>
+        <w:numPr>
+          <w:ilvl w:val="1"/>
+          <w:numId w:val="3"/>
+        </w:numPr>
+        <w:rPr>
+          <w:rFonts w:ascii="Arial" w:hAnsi="Arial" w:cs="Arial"/>
+        </w:rPr>
+      </w:pPr>
+      <w:r>
+        <w:rPr>
+          <w:rFonts w:ascii="Arial" w:hAnsi="Arial" w:cs="Arial"/>
+        </w:rPr>
+        <w:t>Ultraschallsensor</w:t>
+      </w:r>
+    </w:p>
+    <w:p>
+      <w:pPr>
+        <w:pStyle w:val="Listenabsatz"/>
+        <w:numPr>
+          <w:ilvl w:val="2"/>
+          <w:numId w:val="3"/>
+        </w:numPr>
+        <w:rPr>
+          <w:rFonts w:ascii="Arial" w:hAnsi="Arial" w:cs="Arial"/>
+        </w:rPr>
+      </w:pPr>
+      <w:r>
+        <w:rPr>
+          <w:rFonts w:ascii="Arial" w:hAnsi="Arial" w:cs="Arial"/>
+        </w:rPr>
+        <w:t xml:space="preserve">Löten sie den Ultraschallsensor so an, dass die </w:t>
+      </w:r>
+      <w:r>
+        <w:rPr>
+          <w:rFonts w:ascii="Arial" w:hAnsi="Arial" w:cs="Arial"/>
+        </w:rPr>
+        <w:t>beiden „Augen“ nach vorne, also nicht auf die ESP-Steckleisten zeigen, an.</w:t>
+      </w:r>
+    </w:p>
+    <w:p>
+      <w:pPr>
+        <w:pStyle w:val="Listenabsatz"/>
+        <w:numPr>
+          <w:ilvl w:val="2"/>
+          <w:numId w:val="3"/>
+        </w:numPr>
+        <w:rPr>
+          <w:rFonts w:ascii="Arial" w:hAnsi="Arial" w:cs="Arial"/>
+        </w:rPr>
+      </w:pPr>
+      <w:r>
+        <w:rPr>
+          <w:rFonts w:ascii="Arial" w:hAnsi="Arial" w:cs="Arial"/>
+        </w:rPr>
+        <w:t xml:space="preserve">Achten sie darauf, dass der Sensor möglichst </w:t>
+      </w:r>
+      <w:r>
+        <w:rPr>
+          <w:rFonts w:ascii="Arial" w:hAnsi="Arial" w:cs="Arial"/>
+        </w:rPr>
+        <w:t>gerade steht</w:t>
+      </w:r>
+      <w:r>
+        <w:rPr>
+          <w:rFonts w:ascii="Arial" w:hAnsi="Arial" w:cs="Arial"/>
+        </w:rPr>
+        <w:t xml:space="preserve">, im Optimalfall </w:t>
+      </w:r>
+      <w:r>
+        <w:rPr>
+          <w:rFonts w:ascii="Arial" w:hAnsi="Arial" w:cs="Arial"/>
+        </w:rPr>
+        <w:t>im 90° Winkel zu der Platine</w:t>
+      </w:r>
+    </w:p>
+    <w:p>
+      <w:pPr>
+        <w:pStyle w:val="Listenabsatz"/>
+        <w:numPr>
+          <w:ilvl w:val="2"/>
+          <w:numId w:val="3"/>
+        </w:numPr>
+        <w:rPr>
+          <w:rFonts w:ascii="Arial" w:hAnsi="Arial" w:cs="Arial"/>
+        </w:rPr>
+      </w:pPr>
+      <w:r>
+        <w:rPr>
+          <w:rFonts w:ascii="Arial" w:hAnsi="Arial" w:cs="Arial"/>
+        </w:rPr>
+        <w:t xml:space="preserve">Wichtig: Stellen sie sicher, dass bereits alle Schraubaufgaben unter dem Unterschallsensor erledigt worden sind. Nach </w:t>
+      </w:r>
+      <w:r>
+        <w:rPr>
+          <w:rFonts w:ascii="Arial" w:hAnsi="Arial" w:cs="Arial"/>
+        </w:rPr>
+        <w:t>dem Anbringen</w:t>
+      </w:r>
+      <w:r>
+        <w:rPr>
+          <w:rFonts w:ascii="Arial" w:hAnsi="Arial" w:cs="Arial"/>
+        </w:rPr>
+        <w:t xml:space="preserve"> des Sensors kann es schwierig bzw. </w:t>
+      </w:r>
+      <w:r>
+        <w:rPr>
+          <w:rFonts w:ascii="Arial" w:hAnsi="Arial" w:cs="Arial"/>
+        </w:rPr>
+        <w:t>nicht mehr möglich sein, neue Schrauben unterhalb des Sensors anzubringen</w:t>
       </w:r>
     </w:p>
     <w:p>
@@ -1583,7 +1751,7 @@
 </file>
 
 <file path=word/endnotes.xml><?xml version="1.0" encoding="utf-8"?>
-<w:endnotes xmlns:wpc="http://schemas.microsoft.com/office/word/2010/wordprocessingCanvas" xmlns:cx="http://schemas.microsoft.com/office/drawing/2014/chartex" xmlns:cx1="http://schemas.microsoft.com/office/drawing/2015/9/8/chartex" xmlns:cx2="http://schemas.microsoft.com/office/drawing/2015/10/21/chartex" xmlns:cx3="http://schemas.microsoft.com/office/drawing/2016/5/9/chartex" xmlns:cx4="http://schemas.microsoft.com/office/drawing/2016/5/10/chartex" xmlns:cx5="http://schemas.microsoft.com/office/drawing/2016/5/11/chartex" xmlns:cx6="http://schemas.microsoft.com/office/drawing/2016/5/12/chartex" xmlns:cx7="http://schemas.microsoft.com/office/drawing/2016/5/13/chartex" xmlns:cx8="http://schemas.microsoft.com/office/drawing/2016/5/14/chartex" xmlns:mc="http://schemas.openxmlformats.org/markup-compatibility/2006" xmlns:aink="http://schemas.microsoft.com/office/drawing/2016/ink" xmlns:am3d="http://schemas.microsoft.com/office/drawing/2017/model3d" xmlns:o="urn:schemas-microsoft-com:office:office" xmlns:r="http://schemas.openxmlformats.org/officeDocument/2006/relationships" xmlns:m="http://schemas.openxmlformats.org/officeDocument/2006/math" xmlns:v="urn:schemas-microsoft-com:vml" xmlns:wp14="http://schemas.microsoft.com/office/word/2010/wordprocessingDrawing" xmlns:wp="http://schemas.openxmlformats.org/drawingml/2006/wordprocessingDrawing" xmlns:w10="urn:schemas-microsoft-com:office:word" xmlns:w="http://schemas.openxmlformats.org/wordprocessingml/2006/main" xmlns:w14="http://schemas.microsoft.com/office/word/2010/wordml" xmlns:w15="http://schemas.microsoft.com/office/word/2012/wordml" xmlns:w16cex="http://schemas.microsoft.com/office/word/2018/wordml/cex" xmlns:w16cid="http://schemas.microsoft.com/office/word/2016/wordml/cid" xmlns:w16="http://schemas.microsoft.com/office/word/2018/wordml" xmlns:w16sdtdh="http://schemas.microsoft.com/office/word/2020/wordml/sdtdatahash" xmlns:w16se="http://schemas.microsoft.com/office/word/2015/wordml/symex" xmlns:wpg="http://schemas.microsoft.com/office/word/2010/wordprocessingGroup" xmlns:wpi="http://schemas.microsoft.com/office/word/2010/wordprocessingInk" xmlns:wne="http://schemas.microsoft.com/office/word/2006/wordml" xmlns:wps="http://schemas.microsoft.com/office/word/2010/wordprocessingShape" mc:Ignorable="w14 w15 w16se w16cid w16 w16cex w16sdtdh wp14">
+<w:endnotes xmlns:wpc="http://schemas.microsoft.com/office/word/2010/wordprocessingCanvas" xmlns:cx="http://schemas.microsoft.com/office/drawing/2014/chartex" xmlns:cx1="http://schemas.microsoft.com/office/drawing/2015/9/8/chartex" xmlns:cx2="http://schemas.microsoft.com/office/drawing/2015/10/21/chartex" xmlns:cx3="http://schemas.microsoft.com/office/drawing/2016/5/9/chartex" xmlns:cx4="http://schemas.microsoft.com/office/drawing/2016/5/10/chartex" xmlns:cx5="http://schemas.microsoft.com/office/drawing/2016/5/11/chartex" xmlns:cx6="http://schemas.microsoft.com/office/drawing/2016/5/12/chartex" xmlns:cx7="http://schemas.microsoft.com/office/drawing/2016/5/13/chartex" xmlns:cx8="http://schemas.microsoft.com/office/drawing/2016/5/14/chartex" xmlns:mc="http://schemas.openxmlformats.org/markup-compatibility/2006" xmlns:aink="http://schemas.microsoft.com/office/drawing/2016/ink" xmlns:am3d="http://schemas.microsoft.com/office/drawing/2017/model3d" xmlns:o="urn:schemas-microsoft-com:office:office" xmlns:oel="http://schemas.microsoft.com/office/2019/extlst" xmlns:r="http://schemas.openxmlformats.org/officeDocument/2006/relationships" xmlns:m="http://schemas.openxmlformats.org/officeDocument/2006/math" xmlns:v="urn:schemas-microsoft-com:vml" xmlns:wp14="http://schemas.microsoft.com/office/word/2010/wordprocessingDrawing" xmlns:wp="http://schemas.openxmlformats.org/drawingml/2006/wordprocessingDrawing" xmlns:w10="urn:schemas-microsoft-com:office:word" xmlns:w="http://schemas.openxmlformats.org/wordprocessingml/2006/main" xmlns:w14="http://schemas.microsoft.com/office/word/2010/wordml" xmlns:w15="http://schemas.microsoft.com/office/word/2012/wordml" xmlns:w16cex="http://schemas.microsoft.com/office/word/2018/wordml/cex" xmlns:w16cid="http://schemas.microsoft.com/office/word/2016/wordml/cid" xmlns:w16="http://schemas.microsoft.com/office/word/2018/wordml" xmlns:w16du="http://schemas.microsoft.com/office/word/2023/wordml/word16du" xmlns:w16sdtdh="http://schemas.microsoft.com/office/word/2020/wordml/sdtdatahash" xmlns:w16se="http://schemas.microsoft.com/office/word/2015/wordml/symex" xmlns:wpg="http://schemas.microsoft.com/office/word/2010/wordprocessingGroup" xmlns:wpi="http://schemas.microsoft.com/office/word/2010/wordprocessingInk" xmlns:wne="http://schemas.microsoft.com/office/word/2006/wordml" xmlns:wps="http://schemas.microsoft.com/office/word/2010/wordprocessingShape" mc:Ignorable="w14 w15 w16se w16cid w16 w16cex w16sdtdh w16du wp14">
   <w:endnote w:type="separator" w:id="-1">
     <w:p>
       <w:pPr>
@@ -1608,7 +1776,7 @@
 </file>
 
 <file path=word/footer1.xml><?xml version="1.0" encoding="utf-8"?>
-<w:ftr xmlns:wpc="http://schemas.microsoft.com/office/word/2010/wordprocessingCanvas" xmlns:cx="http://schemas.microsoft.com/office/drawing/2014/chartex" xmlns:cx1="http://schemas.microsoft.com/office/drawing/2015/9/8/chartex" xmlns:cx2="http://schemas.microsoft.com/office/drawing/2015/10/21/chartex" xmlns:cx3="http://schemas.microsoft.com/office/drawing/2016/5/9/chartex" xmlns:cx4="http://schemas.microsoft.com/office/drawing/2016/5/10/chartex" xmlns:cx5="http://schemas.microsoft.com/office/drawing/2016/5/11/chartex" xmlns:cx6="http://schemas.microsoft.com/office/drawing/2016/5/12/chartex" xmlns:cx7="http://schemas.microsoft.com/office/drawing/2016/5/13/chartex" xmlns:cx8="http://schemas.microsoft.com/office/drawing/2016/5/14/chartex" xmlns:mc="http://schemas.openxmlformats.org/markup-compatibility/2006" xmlns:aink="http://schemas.microsoft.com/office/drawing/2016/ink" xmlns:am3d="http://schemas.microsoft.com/office/drawing/2017/model3d" xmlns:o="urn:schemas-microsoft-com:office:office" xmlns:r="http://schemas.openxmlformats.org/officeDocument/2006/relationships" xmlns:m="http://schemas.openxmlformats.org/officeDocument/2006/math" xmlns:v="urn:schemas-microsoft-com:vml" xmlns:wp14="http://schemas.microsoft.com/office/word/2010/wordprocessingDrawing" xmlns:wp="http://schemas.openxmlformats.org/drawingml/2006/wordprocessingDrawing" xmlns:w10="urn:schemas-microsoft-com:office:word" xmlns:w="http://schemas.openxmlformats.org/wordprocessingml/2006/main" xmlns:w14="http://schemas.microsoft.com/office/word/2010/wordml" xmlns:w15="http://schemas.microsoft.com/office/word/2012/wordml" xmlns:w16cex="http://schemas.microsoft.com/office/word/2018/wordml/cex" xmlns:w16cid="http://schemas.microsoft.com/office/word/2016/wordml/cid" xmlns:w16="http://schemas.microsoft.com/office/word/2018/wordml" xmlns:w16sdtdh="http://schemas.microsoft.com/office/word/2020/wordml/sdtdatahash" xmlns:w16se="http://schemas.microsoft.com/office/word/2015/wordml/symex" xmlns:wpg="http://schemas.microsoft.com/office/word/2010/wordprocessingGroup" xmlns:wpi="http://schemas.microsoft.com/office/word/2010/wordprocessingInk" xmlns:wne="http://schemas.microsoft.com/office/word/2006/wordml" xmlns:wps="http://schemas.microsoft.com/office/word/2010/wordprocessingShape" mc:Ignorable="w14 w15 w16se w16cid w16 w16cex w16sdtdh wp14">
+<w:ftr xmlns:wpc="http://schemas.microsoft.com/office/word/2010/wordprocessingCanvas" xmlns:cx="http://schemas.microsoft.com/office/drawing/2014/chartex" xmlns:cx1="http://schemas.microsoft.com/office/drawing/2015/9/8/chartex" xmlns:cx2="http://schemas.microsoft.com/office/drawing/2015/10/21/chartex" xmlns:cx3="http://schemas.microsoft.com/office/drawing/2016/5/9/chartex" xmlns:cx4="http://schemas.microsoft.com/office/drawing/2016/5/10/chartex" xmlns:cx5="http://schemas.microsoft.com/office/drawing/2016/5/11/chartex" xmlns:cx6="http://schemas.microsoft.com/office/drawing/2016/5/12/chartex" xmlns:cx7="http://schemas.microsoft.com/office/drawing/2016/5/13/chartex" xmlns:cx8="http://schemas.microsoft.com/office/drawing/2016/5/14/chartex" xmlns:mc="http://schemas.openxmlformats.org/markup-compatibility/2006" xmlns:aink="http://schemas.microsoft.com/office/drawing/2016/ink" xmlns:am3d="http://schemas.microsoft.com/office/drawing/2017/model3d" xmlns:o="urn:schemas-microsoft-com:office:office" xmlns:oel="http://schemas.microsoft.com/office/2019/extlst" xmlns:r="http://schemas.openxmlformats.org/officeDocument/2006/relationships" xmlns:m="http://schemas.openxmlformats.org/officeDocument/2006/math" xmlns:v="urn:schemas-microsoft-com:vml" xmlns:wp14="http://schemas.microsoft.com/office/word/2010/wordprocessingDrawing" xmlns:wp="http://schemas.openxmlformats.org/drawingml/2006/wordprocessingDrawing" xmlns:w10="urn:schemas-microsoft-com:office:word" xmlns:w="http://schemas.openxmlformats.org/wordprocessingml/2006/main" xmlns:w14="http://schemas.microsoft.com/office/word/2010/wordml" xmlns:w15="http://schemas.microsoft.com/office/word/2012/wordml" xmlns:w16cex="http://schemas.microsoft.com/office/word/2018/wordml/cex" xmlns:w16cid="http://schemas.microsoft.com/office/word/2016/wordml/cid" xmlns:w16="http://schemas.microsoft.com/office/word/2018/wordml" xmlns:w16du="http://schemas.microsoft.com/office/word/2023/wordml/word16du" xmlns:w16sdtdh="http://schemas.microsoft.com/office/word/2020/wordml/sdtdatahash" xmlns:w16se="http://schemas.microsoft.com/office/word/2015/wordml/symex" xmlns:wpg="http://schemas.microsoft.com/office/word/2010/wordprocessingGroup" xmlns:wpi="http://schemas.microsoft.com/office/word/2010/wordprocessingInk" xmlns:wne="http://schemas.microsoft.com/office/word/2006/wordml" xmlns:wps="http://schemas.microsoft.com/office/word/2010/wordprocessingShape" mc:Ignorable="w14 w15 w16se w16cid w16 w16cex w16sdtdh w16du wp14">
   <w:sdt>
     <w:sdtPr>
       <w:id w:val="-1549144629"/>
@@ -1651,7 +1819,7 @@
 </file>
 
 <file path=word/footer2.xml><?xml version="1.0" encoding="utf-8"?>
-<w:ftr xmlns:wpc="http://schemas.microsoft.com/office/word/2010/wordprocessingCanvas" xmlns:cx="http://schemas.microsoft.com/office/drawing/2014/chartex" xmlns:cx1="http://schemas.microsoft.com/office/drawing/2015/9/8/chartex" xmlns:cx2="http://schemas.microsoft.com/office/drawing/2015/10/21/chartex" xmlns:cx3="http://schemas.microsoft.com/office/drawing/2016/5/9/chartex" xmlns:cx4="http://schemas.microsoft.com/office/drawing/2016/5/10/chartex" xmlns:cx5="http://schemas.microsoft.com/office/drawing/2016/5/11/chartex" xmlns:cx6="http://schemas.microsoft.com/office/drawing/2016/5/12/chartex" xmlns:cx7="http://schemas.microsoft.com/office/drawing/2016/5/13/chartex" xmlns:cx8="http://schemas.microsoft.com/office/drawing/2016/5/14/chartex" xmlns:mc="http://schemas.openxmlformats.org/markup-compatibility/2006" xmlns:aink="http://schemas.microsoft.com/office/drawing/2016/ink" xmlns:am3d="http://schemas.microsoft.com/office/drawing/2017/model3d" xmlns:o="urn:schemas-microsoft-com:office:office" xmlns:r="http://schemas.openxmlformats.org/officeDocument/2006/relationships" xmlns:m="http://schemas.openxmlformats.org/officeDocument/2006/math" xmlns:v="urn:schemas-microsoft-com:vml" xmlns:wp14="http://schemas.microsoft.com/office/word/2010/wordprocessingDrawing" xmlns:wp="http://schemas.openxmlformats.org/drawingml/2006/wordprocessingDrawing" xmlns:w10="urn:schemas-microsoft-com:office:word" xmlns:w="http://schemas.openxmlformats.org/wordprocessingml/2006/main" xmlns:w14="http://schemas.microsoft.com/office/word/2010/wordml" xmlns:w15="http://schemas.microsoft.com/office/word/2012/wordml" xmlns:w16cex="http://schemas.microsoft.com/office/word/2018/wordml/cex" xmlns:w16cid="http://schemas.microsoft.com/office/word/2016/wordml/cid" xmlns:w16="http://schemas.microsoft.com/office/word/2018/wordml" xmlns:w16sdtdh="http://schemas.microsoft.com/office/word/2020/wordml/sdtdatahash" xmlns:w16se="http://schemas.microsoft.com/office/word/2015/wordml/symex" xmlns:wpg="http://schemas.microsoft.com/office/word/2010/wordprocessingGroup" xmlns:wpi="http://schemas.microsoft.com/office/word/2010/wordprocessingInk" xmlns:wne="http://schemas.microsoft.com/office/word/2006/wordml" xmlns:wps="http://schemas.microsoft.com/office/word/2010/wordprocessingShape" mc:Ignorable="w14 w15 w16se w16cid w16 w16cex w16sdtdh wp14">
+<w:ftr xmlns:wpc="http://schemas.microsoft.com/office/word/2010/wordprocessingCanvas" xmlns:cx="http://schemas.microsoft.com/office/drawing/2014/chartex" xmlns:cx1="http://schemas.microsoft.com/office/drawing/2015/9/8/chartex" xmlns:cx2="http://schemas.microsoft.com/office/drawing/2015/10/21/chartex" xmlns:cx3="http://schemas.microsoft.com/office/drawing/2016/5/9/chartex" xmlns:cx4="http://schemas.microsoft.com/office/drawing/2016/5/10/chartex" xmlns:cx5="http://schemas.microsoft.com/office/drawing/2016/5/11/chartex" xmlns:cx6="http://schemas.microsoft.com/office/drawing/2016/5/12/chartex" xmlns:cx7="http://schemas.microsoft.com/office/drawing/2016/5/13/chartex" xmlns:cx8="http://schemas.microsoft.com/office/drawing/2016/5/14/chartex" xmlns:mc="http://schemas.openxmlformats.org/markup-compatibility/2006" xmlns:aink="http://schemas.microsoft.com/office/drawing/2016/ink" xmlns:am3d="http://schemas.microsoft.com/office/drawing/2017/model3d" xmlns:o="urn:schemas-microsoft-com:office:office" xmlns:oel="http://schemas.microsoft.com/office/2019/extlst" xmlns:r="http://schemas.openxmlformats.org/officeDocument/2006/relationships" xmlns:m="http://schemas.openxmlformats.org/officeDocument/2006/math" xmlns:v="urn:schemas-microsoft-com:vml" xmlns:wp14="http://schemas.microsoft.com/office/word/2010/wordprocessingDrawing" xmlns:wp="http://schemas.openxmlformats.org/drawingml/2006/wordprocessingDrawing" xmlns:w10="urn:schemas-microsoft-com:office:word" xmlns:w="http://schemas.openxmlformats.org/wordprocessingml/2006/main" xmlns:w14="http://schemas.microsoft.com/office/word/2010/wordml" xmlns:w15="http://schemas.microsoft.com/office/word/2012/wordml" xmlns:w16cex="http://schemas.microsoft.com/office/word/2018/wordml/cex" xmlns:w16cid="http://schemas.microsoft.com/office/word/2016/wordml/cid" xmlns:w16="http://schemas.microsoft.com/office/word/2018/wordml" xmlns:w16du="http://schemas.microsoft.com/office/word/2023/wordml/word16du" xmlns:w16sdtdh="http://schemas.microsoft.com/office/word/2020/wordml/sdtdatahash" xmlns:w16se="http://schemas.microsoft.com/office/word/2015/wordml/symex" xmlns:wpg="http://schemas.microsoft.com/office/word/2010/wordprocessingGroup" xmlns:wpi="http://schemas.microsoft.com/office/word/2010/wordprocessingInk" xmlns:wne="http://schemas.microsoft.com/office/word/2006/wordml" xmlns:wps="http://schemas.microsoft.com/office/word/2010/wordprocessingShape" mc:Ignorable="w14 w15 w16se w16cid w16 w16cex w16sdtdh w16du wp14">
   <w:sdt>
     <w:sdtPr>
       <w:id w:val="1654021687"/>
@@ -1694,7 +1862,7 @@
 </file>
 
 <file path=word/footnotes.xml><?xml version="1.0" encoding="utf-8"?>
-<w:footnotes xmlns:wpc="http://schemas.microsoft.com/office/word/2010/wordprocessingCanvas" xmlns:cx="http://schemas.microsoft.com/office/drawing/2014/chartex" xmlns:cx1="http://schemas.microsoft.com/office/drawing/2015/9/8/chartex" xmlns:cx2="http://schemas.microsoft.com/office/drawing/2015/10/21/chartex" xmlns:cx3="http://schemas.microsoft.com/office/drawing/2016/5/9/chartex" xmlns:cx4="http://schemas.microsoft.com/office/drawing/2016/5/10/chartex" xmlns:cx5="http://schemas.microsoft.com/office/drawing/2016/5/11/chartex" xmlns:cx6="http://schemas.microsoft.com/office/drawing/2016/5/12/chartex" xmlns:cx7="http://schemas.microsoft.com/office/drawing/2016/5/13/chartex" xmlns:cx8="http://schemas.microsoft.com/office/drawing/2016/5/14/chartex" xmlns:mc="http://schemas.openxmlformats.org/markup-compatibility/2006" xmlns:aink="http://schemas.microsoft.com/office/drawing/2016/ink" xmlns:am3d="http://schemas.microsoft.com/office/drawing/2017/model3d" xmlns:o="urn:schemas-microsoft-com:office:office" xmlns:r="http://schemas.openxmlformats.org/officeDocument/2006/relationships" xmlns:m="http://schemas.openxmlformats.org/officeDocument/2006/math" xmlns:v="urn:schemas-microsoft-com:vml" xmlns:wp14="http://schemas.microsoft.com/office/word/2010/wordprocessingDrawing" xmlns:wp="http://schemas.openxmlformats.org/drawingml/2006/wordprocessingDrawing" xmlns:w10="urn:schemas-microsoft-com:office:word" xmlns:w="http://schemas.openxmlformats.org/wordprocessingml/2006/main" xmlns:w14="http://schemas.microsoft.com/office/word/2010/wordml" xmlns:w15="http://schemas.microsoft.com/office/word/2012/wordml" xmlns:w16cex="http://schemas.microsoft.com/office/word/2018/wordml/cex" xmlns:w16cid="http://schemas.microsoft.com/office/word/2016/wordml/cid" xmlns:w16="http://schemas.microsoft.com/office/word/2018/wordml" xmlns:w16sdtdh="http://schemas.microsoft.com/office/word/2020/wordml/sdtdatahash" xmlns:w16se="http://schemas.microsoft.com/office/word/2015/wordml/symex" xmlns:wpg="http://schemas.microsoft.com/office/word/2010/wordprocessingGroup" xmlns:wpi="http://schemas.microsoft.com/office/word/2010/wordprocessingInk" xmlns:wne="http://schemas.microsoft.com/office/word/2006/wordml" xmlns:wps="http://schemas.microsoft.com/office/word/2010/wordprocessingShape" mc:Ignorable="w14 w15 w16se w16cid w16 w16cex w16sdtdh wp14">
+<w:footnotes xmlns:wpc="http://schemas.microsoft.com/office/word/2010/wordprocessingCanvas" xmlns:cx="http://schemas.microsoft.com/office/drawing/2014/chartex" xmlns:cx1="http://schemas.microsoft.com/office/drawing/2015/9/8/chartex" xmlns:cx2="http://schemas.microsoft.com/office/drawing/2015/10/21/chartex" xmlns:cx3="http://schemas.microsoft.com/office/drawing/2016/5/9/chartex" xmlns:cx4="http://schemas.microsoft.com/office/drawing/2016/5/10/chartex" xmlns:cx5="http://schemas.microsoft.com/office/drawing/2016/5/11/chartex" xmlns:cx6="http://schemas.microsoft.com/office/drawing/2016/5/12/chartex" xmlns:cx7="http://schemas.microsoft.com/office/drawing/2016/5/13/chartex" xmlns:cx8="http://schemas.microsoft.com/office/drawing/2016/5/14/chartex" xmlns:mc="http://schemas.openxmlformats.org/markup-compatibility/2006" xmlns:aink="http://schemas.microsoft.com/office/drawing/2016/ink" xmlns:am3d="http://schemas.microsoft.com/office/drawing/2017/model3d" xmlns:o="urn:schemas-microsoft-com:office:office" xmlns:oel="http://schemas.microsoft.com/office/2019/extlst" xmlns:r="http://schemas.openxmlformats.org/officeDocument/2006/relationships" xmlns:m="http://schemas.openxmlformats.org/officeDocument/2006/math" xmlns:v="urn:schemas-microsoft-com:vml" xmlns:wp14="http://schemas.microsoft.com/office/word/2010/wordprocessingDrawing" xmlns:wp="http://schemas.openxmlformats.org/drawingml/2006/wordprocessingDrawing" xmlns:w10="urn:schemas-microsoft-com:office:word" xmlns:w="http://schemas.openxmlformats.org/wordprocessingml/2006/main" xmlns:w14="http://schemas.microsoft.com/office/word/2010/wordml" xmlns:w15="http://schemas.microsoft.com/office/word/2012/wordml" xmlns:w16cex="http://schemas.microsoft.com/office/word/2018/wordml/cex" xmlns:w16cid="http://schemas.microsoft.com/office/word/2016/wordml/cid" xmlns:w16="http://schemas.microsoft.com/office/word/2018/wordml" xmlns:w16du="http://schemas.microsoft.com/office/word/2023/wordml/word16du" xmlns:w16sdtdh="http://schemas.microsoft.com/office/word/2020/wordml/sdtdatahash" xmlns:w16se="http://schemas.microsoft.com/office/word/2015/wordml/symex" xmlns:wpg="http://schemas.microsoft.com/office/word/2010/wordprocessingGroup" xmlns:wpi="http://schemas.microsoft.com/office/word/2010/wordprocessingInk" xmlns:wne="http://schemas.microsoft.com/office/word/2006/wordml" xmlns:wps="http://schemas.microsoft.com/office/word/2010/wordprocessingShape" mc:Ignorable="w14 w15 w16se w16cid w16 w16cex w16sdtdh w16du wp14">
   <w:footnote w:type="separator" w:id="-1">
     <w:p>
       <w:pPr>
@@ -1719,7 +1887,7 @@
 </file>
 
 <file path=word/header1.xml><?xml version="1.0" encoding="utf-8"?>
-<w:hdr xmlns:wpc="http://schemas.microsoft.com/office/word/2010/wordprocessingCanvas" xmlns:cx="http://schemas.microsoft.com/office/drawing/2014/chartex" xmlns:cx1="http://schemas.microsoft.com/office/drawing/2015/9/8/chartex" xmlns:cx2="http://schemas.microsoft.com/office/drawing/2015/10/21/chartex" xmlns:cx3="http://schemas.microsoft.com/office/drawing/2016/5/9/chartex" xmlns:cx4="http://schemas.microsoft.com/office/drawing/2016/5/10/chartex" xmlns:cx5="http://schemas.microsoft.com/office/drawing/2016/5/11/chartex" xmlns:cx6="http://schemas.microsoft.com/office/drawing/2016/5/12/chartex" xmlns:cx7="http://schemas.microsoft.com/office/drawing/2016/5/13/chartex" xmlns:cx8="http://schemas.microsoft.com/office/drawing/2016/5/14/chartex" xmlns:mc="http://schemas.openxmlformats.org/markup-compatibility/2006" xmlns:aink="http://schemas.microsoft.com/office/drawing/2016/ink" xmlns:am3d="http://schemas.microsoft.com/office/drawing/2017/model3d" xmlns:o="urn:schemas-microsoft-com:office:office" xmlns:r="http://schemas.openxmlformats.org/officeDocument/2006/relationships" xmlns:m="http://schemas.openxmlformats.org/officeDocument/2006/math" xmlns:v="urn:schemas-microsoft-com:vml" xmlns:wp14="http://schemas.microsoft.com/office/word/2010/wordprocessingDrawing" xmlns:wp="http://schemas.openxmlformats.org/drawingml/2006/wordprocessingDrawing" xmlns:w10="urn:schemas-microsoft-com:office:word" xmlns:w="http://schemas.openxmlformats.org/wordprocessingml/2006/main" xmlns:w14="http://schemas.microsoft.com/office/word/2010/wordml" xmlns:w15="http://schemas.microsoft.com/office/word/2012/wordml" xmlns:w16cex="http://schemas.microsoft.com/office/word/2018/wordml/cex" xmlns:w16cid="http://schemas.microsoft.com/office/word/2016/wordml/cid" xmlns:w16="http://schemas.microsoft.com/office/word/2018/wordml" xmlns:w16sdtdh="http://schemas.microsoft.com/office/word/2020/wordml/sdtdatahash" xmlns:w16se="http://schemas.microsoft.com/office/word/2015/wordml/symex" xmlns:wpg="http://schemas.microsoft.com/office/word/2010/wordprocessingGroup" xmlns:wpi="http://schemas.microsoft.com/office/word/2010/wordprocessingInk" xmlns:wne="http://schemas.microsoft.com/office/word/2006/wordml" xmlns:wps="http://schemas.microsoft.com/office/word/2010/wordprocessingShape" mc:Ignorable="w14 w15 w16se w16cid w16 w16cex w16sdtdh wp14">
+<w:hdr xmlns:wpc="http://schemas.microsoft.com/office/word/2010/wordprocessingCanvas" xmlns:cx="http://schemas.microsoft.com/office/drawing/2014/chartex" xmlns:cx1="http://schemas.microsoft.com/office/drawing/2015/9/8/chartex" xmlns:cx2="http://schemas.microsoft.com/office/drawing/2015/10/21/chartex" xmlns:cx3="http://schemas.microsoft.com/office/drawing/2016/5/9/chartex" xmlns:cx4="http://schemas.microsoft.com/office/drawing/2016/5/10/chartex" xmlns:cx5="http://schemas.microsoft.com/office/drawing/2016/5/11/chartex" xmlns:cx6="http://schemas.microsoft.com/office/drawing/2016/5/12/chartex" xmlns:cx7="http://schemas.microsoft.com/office/drawing/2016/5/13/chartex" xmlns:cx8="http://schemas.microsoft.com/office/drawing/2016/5/14/chartex" xmlns:mc="http://schemas.openxmlformats.org/markup-compatibility/2006" xmlns:aink="http://schemas.microsoft.com/office/drawing/2016/ink" xmlns:am3d="http://schemas.microsoft.com/office/drawing/2017/model3d" xmlns:o="urn:schemas-microsoft-com:office:office" xmlns:oel="http://schemas.microsoft.com/office/2019/extlst" xmlns:r="http://schemas.openxmlformats.org/officeDocument/2006/relationships" xmlns:m="http://schemas.openxmlformats.org/officeDocument/2006/math" xmlns:v="urn:schemas-microsoft-com:vml" xmlns:wp14="http://schemas.microsoft.com/office/word/2010/wordprocessingDrawing" xmlns:wp="http://schemas.openxmlformats.org/drawingml/2006/wordprocessingDrawing" xmlns:w10="urn:schemas-microsoft-com:office:word" xmlns:w="http://schemas.openxmlformats.org/wordprocessingml/2006/main" xmlns:w14="http://schemas.microsoft.com/office/word/2010/wordml" xmlns:w15="http://schemas.microsoft.com/office/word/2012/wordml" xmlns:w16cex="http://schemas.microsoft.com/office/word/2018/wordml/cex" xmlns:w16cid="http://schemas.microsoft.com/office/word/2016/wordml/cid" xmlns:w16="http://schemas.microsoft.com/office/word/2018/wordml" xmlns:w16du="http://schemas.microsoft.com/office/word/2023/wordml/word16du" xmlns:w16sdtdh="http://schemas.microsoft.com/office/word/2020/wordml/sdtdatahash" xmlns:w16se="http://schemas.microsoft.com/office/word/2015/wordml/symex" xmlns:wpg="http://schemas.microsoft.com/office/word/2010/wordprocessingGroup" xmlns:wpi="http://schemas.microsoft.com/office/word/2010/wordprocessingInk" xmlns:wne="http://schemas.microsoft.com/office/word/2006/wordml" xmlns:wps="http://schemas.microsoft.com/office/word/2010/wordprocessingShape" mc:Ignorable="w14 w15 w16se w16cid w16 w16cex w16sdtdh w16du wp14">
   <w:p>
     <w:pPr>
       <w:pStyle w:val="Kopfzeile"/>
@@ -1833,7 +2001,7 @@
 </file>
 
 <file path=word/header2.xml><?xml version="1.0" encoding="utf-8"?>
-<w:hdr xmlns:wpc="http://schemas.microsoft.com/office/word/2010/wordprocessingCanvas" xmlns:cx="http://schemas.microsoft.com/office/drawing/2014/chartex" xmlns:cx1="http://schemas.microsoft.com/office/drawing/2015/9/8/chartex" xmlns:cx2="http://schemas.microsoft.com/office/drawing/2015/10/21/chartex" xmlns:cx3="http://schemas.microsoft.com/office/drawing/2016/5/9/chartex" xmlns:cx4="http://schemas.microsoft.com/office/drawing/2016/5/10/chartex" xmlns:cx5="http://schemas.microsoft.com/office/drawing/2016/5/11/chartex" xmlns:cx6="http://schemas.microsoft.com/office/drawing/2016/5/12/chartex" xmlns:cx7="http://schemas.microsoft.com/office/drawing/2016/5/13/chartex" xmlns:cx8="http://schemas.microsoft.com/office/drawing/2016/5/14/chartex" xmlns:mc="http://schemas.openxmlformats.org/markup-compatibility/2006" xmlns:aink="http://schemas.microsoft.com/office/drawing/2016/ink" xmlns:am3d="http://schemas.microsoft.com/office/drawing/2017/model3d" xmlns:o="urn:schemas-microsoft-com:office:office" xmlns:r="http://schemas.openxmlformats.org/officeDocument/2006/relationships" xmlns:m="http://schemas.openxmlformats.org/officeDocument/2006/math" xmlns:v="urn:schemas-microsoft-com:vml" xmlns:wp14="http://schemas.microsoft.com/office/word/2010/wordprocessingDrawing" xmlns:wp="http://schemas.openxmlformats.org/drawingml/2006/wordprocessingDrawing" xmlns:w10="urn:schemas-microsoft-com:office:word" xmlns:w="http://schemas.openxmlformats.org/wordprocessingml/2006/main" xmlns:w14="http://schemas.microsoft.com/office/word/2010/wordml" xmlns:w15="http://schemas.microsoft.com/office/word/2012/wordml" xmlns:w16cex="http://schemas.microsoft.com/office/word/2018/wordml/cex" xmlns:w16cid="http://schemas.microsoft.com/office/word/2016/wordml/cid" xmlns:w16="http://schemas.microsoft.com/office/word/2018/wordml" xmlns:w16sdtdh="http://schemas.microsoft.com/office/word/2020/wordml/sdtdatahash" xmlns:w16se="http://schemas.microsoft.com/office/word/2015/wordml/symex" xmlns:wpg="http://schemas.microsoft.com/office/word/2010/wordprocessingGroup" xmlns:wpi="http://schemas.microsoft.com/office/word/2010/wordprocessingInk" xmlns:wne="http://schemas.microsoft.com/office/word/2006/wordml" xmlns:wps="http://schemas.microsoft.com/office/word/2010/wordprocessingShape" mc:Ignorable="w14 w15 w16se w16cid w16 w16cex w16sdtdh wp14">
+<w:hdr xmlns:wpc="http://schemas.microsoft.com/office/word/2010/wordprocessingCanvas" xmlns:cx="http://schemas.microsoft.com/office/drawing/2014/chartex" xmlns:cx1="http://schemas.microsoft.com/office/drawing/2015/9/8/chartex" xmlns:cx2="http://schemas.microsoft.com/office/drawing/2015/10/21/chartex" xmlns:cx3="http://schemas.microsoft.com/office/drawing/2016/5/9/chartex" xmlns:cx4="http://schemas.microsoft.com/office/drawing/2016/5/10/chartex" xmlns:cx5="http://schemas.microsoft.com/office/drawing/2016/5/11/chartex" xmlns:cx6="http://schemas.microsoft.com/office/drawing/2016/5/12/chartex" xmlns:cx7="http://schemas.microsoft.com/office/drawing/2016/5/13/chartex" xmlns:cx8="http://schemas.microsoft.com/office/drawing/2016/5/14/chartex" xmlns:mc="http://schemas.openxmlformats.org/markup-compatibility/2006" xmlns:aink="http://schemas.microsoft.com/office/drawing/2016/ink" xmlns:am3d="http://schemas.microsoft.com/office/drawing/2017/model3d" xmlns:o="urn:schemas-microsoft-com:office:office" xmlns:oel="http://schemas.microsoft.com/office/2019/extlst" xmlns:r="http://schemas.openxmlformats.org/officeDocument/2006/relationships" xmlns:m="http://schemas.openxmlformats.org/officeDocument/2006/math" xmlns:v="urn:schemas-microsoft-com:vml" xmlns:wp14="http://schemas.microsoft.com/office/word/2010/wordprocessingDrawing" xmlns:wp="http://schemas.openxmlformats.org/drawingml/2006/wordprocessingDrawing" xmlns:w10="urn:schemas-microsoft-com:office:word" xmlns:w="http://schemas.openxmlformats.org/wordprocessingml/2006/main" xmlns:w14="http://schemas.microsoft.com/office/word/2010/wordml" xmlns:w15="http://schemas.microsoft.com/office/word/2012/wordml" xmlns:w16cex="http://schemas.microsoft.com/office/word/2018/wordml/cex" xmlns:w16cid="http://schemas.microsoft.com/office/word/2016/wordml/cid" xmlns:w16="http://schemas.microsoft.com/office/word/2018/wordml" xmlns:w16du="http://schemas.microsoft.com/office/word/2023/wordml/word16du" xmlns:w16sdtdh="http://schemas.microsoft.com/office/word/2020/wordml/sdtdatahash" xmlns:w16se="http://schemas.microsoft.com/office/word/2015/wordml/symex" xmlns:wpg="http://schemas.microsoft.com/office/word/2010/wordprocessingGroup" xmlns:wpi="http://schemas.microsoft.com/office/word/2010/wordprocessingInk" xmlns:wne="http://schemas.microsoft.com/office/word/2006/wordml" xmlns:wps="http://schemas.microsoft.com/office/word/2010/wordprocessingShape" mc:Ignorable="w14 w15 w16se w16cid w16 w16cex w16sdtdh w16du wp14">
   <w:p>
     <w:pPr>
       <w:pStyle w:val="Kopfzeile"/>
@@ -1904,7 +2072,7 @@
 </file>
 
 <file path=word/numbering.xml><?xml version="1.0" encoding="utf-8"?>
-<w:numbering xmlns:wpc="http://schemas.microsoft.com/office/word/2010/wordprocessingCanvas" xmlns:cx="http://schemas.microsoft.com/office/drawing/2014/chartex" xmlns:cx1="http://schemas.microsoft.com/office/drawing/2015/9/8/chartex" xmlns:cx2="http://schemas.microsoft.com/office/drawing/2015/10/21/chartex" xmlns:cx3="http://schemas.microsoft.com/office/drawing/2016/5/9/chartex" xmlns:cx4="http://schemas.microsoft.com/office/drawing/2016/5/10/chartex" xmlns:cx5="http://schemas.microsoft.com/office/drawing/2016/5/11/chartex" xmlns:cx6="http://schemas.microsoft.com/office/drawing/2016/5/12/chartex" xmlns:cx7="http://schemas.microsoft.com/office/drawing/2016/5/13/chartex" xmlns:cx8="http://schemas.microsoft.com/office/drawing/2016/5/14/chartex" xmlns:mc="http://schemas.openxmlformats.org/markup-compatibility/2006" xmlns:aink="http://schemas.microsoft.com/office/drawing/2016/ink" xmlns:am3d="http://schemas.microsoft.com/office/drawing/2017/model3d" xmlns:o="urn:schemas-microsoft-com:office:office" xmlns:r="http://schemas.openxmlformats.org/officeDocument/2006/relationships" xmlns:m="http://schemas.openxmlformats.org/officeDocument/2006/math" xmlns:v="urn:schemas-microsoft-com:vml" xmlns:wp14="http://schemas.microsoft.com/office/word/2010/wordprocessingDrawing" xmlns:wp="http://schemas.openxmlformats.org/drawingml/2006/wordprocessingDrawing" xmlns:w10="urn:schemas-microsoft-com:office:word" xmlns:w="http://schemas.openxmlformats.org/wordprocessingml/2006/main" xmlns:w14="http://schemas.microsoft.com/office/word/2010/wordml" xmlns:w15="http://schemas.microsoft.com/office/word/2012/wordml" xmlns:w16cex="http://schemas.microsoft.com/office/word/2018/wordml/cex" xmlns:w16cid="http://schemas.microsoft.com/office/word/2016/wordml/cid" xmlns:w16="http://schemas.microsoft.com/office/word/2018/wordml" xmlns:w16sdtdh="http://schemas.microsoft.com/office/word/2020/wordml/sdtdatahash" xmlns:w16se="http://schemas.microsoft.com/office/word/2015/wordml/symex" xmlns:wpg="http://schemas.microsoft.com/office/word/2010/wordprocessingGroup" xmlns:wpi="http://schemas.microsoft.com/office/word/2010/wordprocessingInk" xmlns:wne="http://schemas.microsoft.com/office/word/2006/wordml" xmlns:wps="http://schemas.microsoft.com/office/word/2010/wordprocessingShape" mc:Ignorable="w14 w15 w16se w16cid w16 w16cex w16sdtdh wp14">
+<w:numbering xmlns:wpc="http://schemas.microsoft.com/office/word/2010/wordprocessingCanvas" xmlns:cx="http://schemas.microsoft.com/office/drawing/2014/chartex" xmlns:cx1="http://schemas.microsoft.com/office/drawing/2015/9/8/chartex" xmlns:cx2="http://schemas.microsoft.com/office/drawing/2015/10/21/chartex" xmlns:cx3="http://schemas.microsoft.com/office/drawing/2016/5/9/chartex" xmlns:cx4="http://schemas.microsoft.com/office/drawing/2016/5/10/chartex" xmlns:cx5="http://schemas.microsoft.com/office/drawing/2016/5/11/chartex" xmlns:cx6="http://schemas.microsoft.com/office/drawing/2016/5/12/chartex" xmlns:cx7="http://schemas.microsoft.com/office/drawing/2016/5/13/chartex" xmlns:cx8="http://schemas.microsoft.com/office/drawing/2016/5/14/chartex" xmlns:mc="http://schemas.openxmlformats.org/markup-compatibility/2006" xmlns:aink="http://schemas.microsoft.com/office/drawing/2016/ink" xmlns:am3d="http://schemas.microsoft.com/office/drawing/2017/model3d" xmlns:o="urn:schemas-microsoft-com:office:office" xmlns:oel="http://schemas.microsoft.com/office/2019/extlst" xmlns:r="http://schemas.openxmlformats.org/officeDocument/2006/relationships" xmlns:m="http://schemas.openxmlformats.org/officeDocument/2006/math" xmlns:v="urn:schemas-microsoft-com:vml" xmlns:wp14="http://schemas.microsoft.com/office/word/2010/wordprocessingDrawing" xmlns:wp="http://schemas.openxmlformats.org/drawingml/2006/wordprocessingDrawing" xmlns:w10="urn:schemas-microsoft-com:office:word" xmlns:w="http://schemas.openxmlformats.org/wordprocessingml/2006/main" xmlns:w14="http://schemas.microsoft.com/office/word/2010/wordml" xmlns:w15="http://schemas.microsoft.com/office/word/2012/wordml" xmlns:w16cex="http://schemas.microsoft.com/office/word/2018/wordml/cex" xmlns:w16cid="http://schemas.microsoft.com/office/word/2016/wordml/cid" xmlns:w16="http://schemas.microsoft.com/office/word/2018/wordml" xmlns:w16du="http://schemas.microsoft.com/office/word/2023/wordml/word16du" xmlns:w16sdtdh="http://schemas.microsoft.com/office/word/2020/wordml/sdtdatahash" xmlns:w16se="http://schemas.microsoft.com/office/word/2015/wordml/symex" xmlns:wpg="http://schemas.microsoft.com/office/word/2010/wordprocessingGroup" xmlns:wpi="http://schemas.microsoft.com/office/word/2010/wordprocessingInk" xmlns:wne="http://schemas.microsoft.com/office/word/2006/wordml" xmlns:wps="http://schemas.microsoft.com/office/word/2010/wordprocessingShape" mc:Ignorable="w14 w15 w16se w16cid w16 w16cex w16sdtdh w16du wp14">
   <w:abstractNum w:abstractNumId="0" w15:restartNumberingAfterBreak="0">
     <w:nsid w:val="305D14B3"/>
     <w:multiLevelType w:val="hybridMultilevel"/>
@@ -2219,20 +2387,20 @@
       </w:rPr>
     </w:lvl>
   </w:abstractNum>
-  <w:num w:numId="1">
+  <w:num w:numId="1" w16cid:durableId="1210997497">
     <w:abstractNumId w:val="0"/>
   </w:num>
-  <w:num w:numId="2">
+  <w:num w:numId="2" w16cid:durableId="412974651">
     <w:abstractNumId w:val="1"/>
   </w:num>
-  <w:num w:numId="3">
+  <w:num w:numId="3" w16cid:durableId="1487091379">
     <w:abstractNumId w:val="2"/>
   </w:num>
 </w:numbering>
 </file>
 
 <file path=word/styles.xml><?xml version="1.0" encoding="utf-8"?>
-<w:styles xmlns:mc="http://schemas.openxmlformats.org/markup-compatibility/2006" xmlns:r="http://schemas.openxmlformats.org/officeDocument/2006/relationships" xmlns:w="http://schemas.openxmlformats.org/wordprocessingml/2006/main" xmlns:w14="http://schemas.microsoft.com/office/word/2010/wordml" xmlns:w15="http://schemas.microsoft.com/office/word/2012/wordml" xmlns:w16cex="http://schemas.microsoft.com/office/word/2018/wordml/cex" xmlns:w16cid="http://schemas.microsoft.com/office/word/2016/wordml/cid" xmlns:w16="http://schemas.microsoft.com/office/word/2018/wordml" xmlns:w16sdtdh="http://schemas.microsoft.com/office/word/2020/wordml/sdtdatahash" xmlns:w16se="http://schemas.microsoft.com/office/word/2015/wordml/symex" mc:Ignorable="w14 w15 w16se w16cid w16 w16cex w16sdtdh">
+<w:styles xmlns:mc="http://schemas.openxmlformats.org/markup-compatibility/2006" xmlns:r="http://schemas.openxmlformats.org/officeDocument/2006/relationships" xmlns:w="http://schemas.openxmlformats.org/wordprocessingml/2006/main" xmlns:w14="http://schemas.microsoft.com/office/word/2010/wordml" xmlns:w15="http://schemas.microsoft.com/office/word/2012/wordml" xmlns:w16cex="http://schemas.microsoft.com/office/word/2018/wordml/cex" xmlns:w16cid="http://schemas.microsoft.com/office/word/2016/wordml/cid" xmlns:w16="http://schemas.microsoft.com/office/word/2018/wordml" xmlns:w16du="http://schemas.microsoft.com/office/word/2023/wordml/word16du" xmlns:w16sdtdh="http://schemas.microsoft.com/office/word/2020/wordml/sdtdatahash" xmlns:w16se="http://schemas.microsoft.com/office/word/2015/wordml/symex" mc:Ignorable="w14 w15 w16se w16cid w16 w16cex w16sdtdh w16du">
   <w:docDefaults>
     <w:rPrDefault>
       <w:rPr>

</xml_diff>